<commit_message>
added more exercises and updated js notes
</commit_message>
<xml_diff>
--- a/FrontEnd/Cheatsheets/HTML cheat sheet.docx
+++ b/FrontEnd/Cheatsheets/HTML cheat sheet.docx
@@ -33,15 +33,7 @@
     </w:p>
     <w:p>
       <w:r>
-        <w:t xml:space="preserve">&lt;html&gt;&lt;/html&gt; </w:t>
-      </w:r>
-      <w:proofErr w:type="gramStart"/>
-      <w:r>
-        <w:t>This tags</w:t>
-      </w:r>
-      <w:proofErr w:type="gramEnd"/>
-      <w:r>
-        <w:t xml:space="preserve"> tells the user all the elements within this tag is written in html code.</w:t>
+        <w:t>&lt;html&gt;&lt;/html&gt; This tags tells the user all the elements within this tag is written in html code.</w:t>
       </w:r>
     </w:p>
     <w:p>
@@ -72,15 +64,7 @@
       </w:pPr>
       <w:r>
         <w:tab/>
-        <w:t>&lt;title&gt;</w:t>
-      </w:r>
-      <w:proofErr w:type="spellStart"/>
-      <w:r>
-        <w:t>bruh</w:t>
-      </w:r>
-      <w:proofErr w:type="spellEnd"/>
-      <w:r>
-        <w:t xml:space="preserve">&lt;/title&gt; </w:t>
+        <w:t xml:space="preserve">&lt;title&gt;bruh&lt;/title&gt; </w:t>
       </w:r>
     </w:p>
     <w:p>
@@ -104,33 +88,12 @@
     <w:p>
       <w:r>
         <w:tab/>
-        <w:t>&lt;div id</w:t>
-      </w:r>
-      <w:proofErr w:type="gramStart"/>
-      <w:r>
-        <w:t>= ”</w:t>
-      </w:r>
-      <w:proofErr w:type="spellStart"/>
-      <w:r>
-        <w:t>bruhmoment</w:t>
-      </w:r>
-      <w:proofErr w:type="spellEnd"/>
-      <w:proofErr w:type="gramEnd"/>
-      <w:r>
-        <w:t>”&gt;&lt;/div&gt;</w:t>
-      </w:r>
-    </w:p>
-    <w:p>
-      <w:r>
-        <w:t>&lt;</w:t>
-      </w:r>
-      <w:proofErr w:type="spellStart"/>
-      <w:r>
-        <w:t>hr</w:t>
-      </w:r>
-      <w:proofErr w:type="spellEnd"/>
-      <w:r>
-        <w:t>&gt; basically helps break between paragraph using a horizontal line</w:t>
+        <w:t>&lt;div id= ”bruhmoment”&gt;&lt;/div&gt;</w:t>
+      </w:r>
+    </w:p>
+    <w:p>
+      <w:r>
+        <w:t>&lt;hr&gt; basically helps break between paragraph using a horizontal line</w:t>
       </w:r>
     </w:p>
     <w:p>
@@ -141,14 +104,7 @@
     <w:p>
       <w:r>
         <w:tab/>
-      </w:r>
-      <w:proofErr w:type="gramStart"/>
-      <w:r>
-        <w:t>&lt;!--</w:t>
-      </w:r>
-      <w:proofErr w:type="gramEnd"/>
-      <w:r>
-        <w:t xml:space="preserve"> Insert Comment --&gt;</w:t>
+        <w:t>&lt;!-- Insert Comment --&gt;</w:t>
       </w:r>
     </w:p>
     <w:p>
@@ -271,15 +227,7 @@
       </w:pPr>
       <w:r>
         <w:tab/>
-        <w:t>&lt;</w:t>
-      </w:r>
-      <w:proofErr w:type="spellStart"/>
-      <w:r>
-        <w:t>figcaption</w:t>
-      </w:r>
-      <w:proofErr w:type="spellEnd"/>
-      <w:r>
-        <w:t>&gt; Encapsulated within figure to describe photo.</w:t>
+        <w:t>&lt;figcaption&gt; Encapsulated within figure to describe photo.</w:t>
       </w:r>
     </w:p>
     <w:p>
@@ -291,66 +239,26 @@
         <w:t>&lt;audio&gt; Put audio</w:t>
       </w:r>
       <w:r>
-        <w:t xml:space="preserve">. Can use </w:t>
-      </w:r>
-      <w:proofErr w:type="spellStart"/>
-      <w:r>
-        <w:t>autoplay</w:t>
-      </w:r>
-      <w:proofErr w:type="spellEnd"/>
-      <w:r>
-        <w:t xml:space="preserve"> and controls</w:t>
-      </w:r>
-    </w:p>
-    <w:p>
-      <w:pPr>
-        <w:ind w:firstLine="720"/>
-      </w:pPr>
-      <w:r>
-        <w:tab/>
-      </w:r>
-      <w:r>
-        <w:t xml:space="preserve">&lt;source&gt; Encapsulates audio. Define </w:t>
-      </w:r>
-      <w:proofErr w:type="spellStart"/>
-      <w:r>
-        <w:t>src</w:t>
-      </w:r>
-      <w:proofErr w:type="spellEnd"/>
-      <w:r>
-        <w:t xml:space="preserve"> </w:t>
-      </w:r>
-      <w:proofErr w:type="gramStart"/>
-      <w:r>
-        <w:t>and  type</w:t>
-      </w:r>
-      <w:proofErr w:type="gramEnd"/>
-      <w:r>
-        <w:t>.</w:t>
-      </w:r>
-    </w:p>
-    <w:p>
-      <w:pPr>
-        <w:ind w:firstLine="720"/>
-      </w:pPr>
-      <w:r>
-        <w:t xml:space="preserve">&lt;video&gt; Put video. Define </w:t>
-      </w:r>
-      <w:proofErr w:type="spellStart"/>
-      <w:r>
-        <w:t>src</w:t>
-      </w:r>
-      <w:proofErr w:type="spellEnd"/>
-      <w:r>
-        <w:t xml:space="preserve"> and can use </w:t>
-      </w:r>
-      <w:proofErr w:type="spellStart"/>
-      <w:r>
-        <w:t>autoplay</w:t>
-      </w:r>
-      <w:proofErr w:type="spellEnd"/>
-      <w:r>
-        <w:t>, loop, and controls.</w:t>
+        <w:t>. Can use autoplay and controls</w:t>
+      </w:r>
+    </w:p>
+    <w:p>
+      <w:pPr>
+        <w:ind w:firstLine="720"/>
+      </w:pPr>
+      <w:r>
+        <w:tab/>
+      </w:r>
+      <w:r>
+        <w:t>&lt;source&gt; Encapsulates audio. Define src and  type.</w:t>
+      </w:r>
+    </w:p>
+    <w:p>
+      <w:pPr>
+        <w:ind w:firstLine="720"/>
+      </w:pPr>
+      <w:r>
+        <w:t>&lt;video&gt; Put video. Define src and can use autoplay, loop, and controls.</w:t>
       </w:r>
     </w:p>
     <w:p>
@@ -419,23 +327,7 @@
     </w:p>
     <w:p>
       <w:r>
-        <w:t>&lt;</w:t>
-      </w:r>
-      <w:proofErr w:type="spellStart"/>
-      <w:r>
-        <w:t>em</w:t>
-      </w:r>
-      <w:proofErr w:type="spellEnd"/>
-      <w:r>
-        <w:t>&gt;&lt;/</w:t>
-      </w:r>
-      <w:proofErr w:type="spellStart"/>
-      <w:r>
-        <w:t>em</w:t>
-      </w:r>
-      <w:proofErr w:type="spellEnd"/>
-      <w:r>
-        <w:t>&gt; emphasize text</w:t>
+        <w:t>&lt;em&gt;&lt;/em&gt; emphasize text</w:t>
       </w:r>
     </w:p>
     <w:p>
@@ -445,15 +337,7 @@
     </w:p>
     <w:p>
       <w:r>
-        <w:t xml:space="preserve">&lt;a&gt;&lt;/a&gt; “a” tag defines hyper link &lt;a </w:t>
-      </w:r>
-      <w:proofErr w:type="spellStart"/>
-      <w:r>
-        <w:t>href</w:t>
-      </w:r>
-      <w:proofErr w:type="spellEnd"/>
-      <w:r>
-        <w:t>= “https://www.alzwang.com” target= “_blank”&gt;</w:t>
+        <w:t>&lt;a&gt;&lt;/a&gt; “a” tag defines hyper link &lt;a href= “https://www.alzwang.com” target= “_blank”&gt;</w:t>
       </w:r>
       <w:r>
         <w:br/>
@@ -478,29 +362,13 @@
     <w:p>
       <w:r>
         <w:tab/>
-        <w:t xml:space="preserve">For </w:t>
-      </w:r>
-      <w:proofErr w:type="gramStart"/>
-      <w:r>
-        <w:t>example</w:t>
-      </w:r>
-      <w:proofErr w:type="gramEnd"/>
-      <w:r>
-        <w:t xml:space="preserve"> &lt;p id= “top”&gt;This is the top&lt;/p&gt;</w:t>
-      </w:r>
-    </w:p>
-    <w:p>
-      <w:r>
-        <w:tab/>
-        <w:t xml:space="preserve">&lt;a </w:t>
-      </w:r>
-      <w:proofErr w:type="spellStart"/>
-      <w:r>
-        <w:t>href</w:t>
-      </w:r>
-      <w:proofErr w:type="spellEnd"/>
-      <w:r>
-        <w:t>= “#top”&gt;Click to go to top&lt;/a&gt;</w:t>
+        <w:t>For example &lt;p id= “top”&gt;This is the top&lt;/p&gt;</w:t>
+      </w:r>
+    </w:p>
+    <w:p>
+      <w:r>
+        <w:tab/>
+        <w:t>&lt;a href= “#top”&gt;Click to go to top&lt;/a&gt;</w:t>
       </w:r>
     </w:p>
     <w:p>
@@ -517,15 +385,7 @@
     <w:p>
       <w:r>
         <w:tab/>
-        <w:t xml:space="preserve">&lt;a </w:t>
-      </w:r>
-      <w:proofErr w:type="spellStart"/>
-      <w:r>
-        <w:t>href</w:t>
-      </w:r>
-      <w:proofErr w:type="spellEnd"/>
-      <w:r>
-        <w:t>= “</w:t>
+        <w:t>&lt;a href= “</w:t>
       </w:r>
       <w:r>
         <w:t>bruh.html</w:t>
@@ -539,15 +399,7 @@
     </w:p>
     <w:p>
       <w:r>
-        <w:t>&lt;</w:t>
-      </w:r>
-      <w:proofErr w:type="spellStart"/>
-      <w:r>
-        <w:t>br</w:t>
-      </w:r>
-      <w:proofErr w:type="spellEnd"/>
-      <w:r>
-        <w:t>&gt; Breaks the line</w:t>
+        <w:t>&lt;br&gt; Breaks the line</w:t>
       </w:r>
     </w:p>
     <w:p>
@@ -567,15 +419,7 @@
       </w:r>
       <w:r>
         <w:tab/>
-        <w:t>&lt;li&gt;</w:t>
-      </w:r>
-      <w:proofErr w:type="spellStart"/>
-      <w:r>
-        <w:t>bruh</w:t>
-      </w:r>
-      <w:proofErr w:type="spellEnd"/>
-      <w:r>
-        <w:t>&lt;/li&gt;</w:t>
+        <w:t>&lt;li&gt;bruh&lt;/li&gt;</w:t>
       </w:r>
     </w:p>
     <w:p>
@@ -595,52 +439,12 @@
     </w:p>
     <w:p>
       <w:r>
-        <w:t>&lt;</w:t>
-      </w:r>
-      <w:proofErr w:type="spellStart"/>
-      <w:r>
-        <w:t>ol</w:t>
-      </w:r>
-      <w:proofErr w:type="spellEnd"/>
-      <w:r>
-        <w:t>&gt;&lt;/</w:t>
-      </w:r>
-      <w:proofErr w:type="spellStart"/>
-      <w:r>
-        <w:t>ol</w:t>
-      </w:r>
-      <w:proofErr w:type="spellEnd"/>
-      <w:r>
-        <w:t>&gt; Ordered list, basically ul but with order.</w:t>
-      </w:r>
-    </w:p>
-    <w:p>
-      <w:r>
-        <w:t>&lt;</w:t>
-      </w:r>
-      <w:proofErr w:type="spellStart"/>
-      <w:r>
-        <w:t>img</w:t>
-      </w:r>
-      <w:proofErr w:type="spellEnd"/>
-      <w:r>
-        <w:t xml:space="preserve"> /&gt; Displays image from code. &lt;</w:t>
-      </w:r>
-      <w:proofErr w:type="spellStart"/>
-      <w:r>
-        <w:t>img</w:t>
-      </w:r>
-      <w:proofErr w:type="spellEnd"/>
-      <w:r>
-        <w:t xml:space="preserve"> </w:t>
-      </w:r>
-      <w:proofErr w:type="spellStart"/>
-      <w:r>
-        <w:t>src</w:t>
-      </w:r>
-      <w:proofErr w:type="spellEnd"/>
-      <w:r>
-        <w:t>= “</w:t>
+        <w:t>&lt;ol&gt;&lt;/ol&gt; Ordered list, basically ul but with order.</w:t>
+      </w:r>
+    </w:p>
+    <w:p>
+      <w:r>
+        <w:t>&lt;img /&gt; Displays image from code. &lt;img src= “</w:t>
       </w:r>
       <w:r>
         <w:t>../../media/images/</w:t>
@@ -656,47 +460,15 @@
       <w:r>
         <w:lastRenderedPageBreak/>
         <w:tab/>
-        <w:t xml:space="preserve">Alt can be used in case image </w:t>
-      </w:r>
-      <w:proofErr w:type="gramStart"/>
-      <w:r>
-        <w:t>doesn’t</w:t>
-      </w:r>
-      <w:proofErr w:type="gramEnd"/>
-      <w:r>
-        <w:t xml:space="preserve"> load </w:t>
-      </w:r>
-    </w:p>
-    <w:p>
-      <w:pPr>
-        <w:ind w:firstLine="720"/>
-      </w:pPr>
-      <w:r>
-        <w:t>&lt;</w:t>
-      </w:r>
-      <w:proofErr w:type="spellStart"/>
-      <w:r>
-        <w:t>img</w:t>
-      </w:r>
-      <w:proofErr w:type="spellEnd"/>
-      <w:r>
-        <w:t xml:space="preserve"> </w:t>
-      </w:r>
-      <w:proofErr w:type="spellStart"/>
-      <w:r>
-        <w:t>src</w:t>
-      </w:r>
-      <w:proofErr w:type="spellEnd"/>
-      <w:r>
-        <w:t xml:space="preserve">= “../../media/images/bruhmoment.jpg” alt= “says </w:t>
-      </w:r>
-      <w:proofErr w:type="spellStart"/>
-      <w:r>
-        <w:t>bruh</w:t>
-      </w:r>
-      <w:proofErr w:type="spellEnd"/>
-      <w:r>
-        <w:t xml:space="preserve"> moment”/&gt;</w:t>
+        <w:t xml:space="preserve">Alt can be used in case image doesn’t load </w:t>
+      </w:r>
+    </w:p>
+    <w:p>
+      <w:pPr>
+        <w:ind w:firstLine="720"/>
+      </w:pPr>
+      <w:r>
+        <w:t>&lt;img src= “../../media/images/bruhmoment.jpg” alt= “says bruh moment”/&gt;</w:t>
       </w:r>
     </w:p>
     <w:p>
@@ -720,87 +492,23 @@
           <w:sz w:val="20"/>
           <w:szCs w:val="20"/>
         </w:rPr>
-        <w:t>&lt;</w:t>
-      </w:r>
-      <w:proofErr w:type="spellStart"/>
-      <w:r>
-        <w:rPr>
-          <w:sz w:val="20"/>
-          <w:szCs w:val="20"/>
-        </w:rPr>
-        <w:t>img</w:t>
-      </w:r>
-      <w:proofErr w:type="spellEnd"/>
-      <w:r>
-        <w:rPr>
-          <w:sz w:val="20"/>
-          <w:szCs w:val="20"/>
-        </w:rPr>
-        <w:t xml:space="preserve"> </w:t>
-      </w:r>
-      <w:proofErr w:type="spellStart"/>
-      <w:r>
-        <w:rPr>
-          <w:sz w:val="20"/>
-          <w:szCs w:val="20"/>
-        </w:rPr>
-        <w:t>src</w:t>
-      </w:r>
-      <w:proofErr w:type="spellEnd"/>
-      <w:r>
-        <w:rPr>
-          <w:sz w:val="20"/>
-          <w:szCs w:val="20"/>
-        </w:rPr>
-        <w:t xml:space="preserve">= “../../media/images/bruhmoment.jpg” alt= “says </w:t>
-      </w:r>
-      <w:proofErr w:type="spellStart"/>
-      <w:r>
-        <w:rPr>
-          <w:sz w:val="20"/>
-          <w:szCs w:val="20"/>
-        </w:rPr>
-        <w:t>bruh</w:t>
-      </w:r>
-      <w:proofErr w:type="spellEnd"/>
-      <w:r>
-        <w:rPr>
-          <w:sz w:val="20"/>
-          <w:szCs w:val="20"/>
-        </w:rPr>
-        <w:t xml:space="preserve"> moment” height= “500” width= “500”/&gt;</w:t>
-      </w:r>
-    </w:p>
-    <w:p>
-      <w:pPr>
-        <w:ind w:firstLine="720"/>
-      </w:pPr>
-    </w:p>
-    <w:p>
-      <w:r>
-        <w:t xml:space="preserve">&lt;video /&gt; </w:t>
-      </w:r>
-      <w:proofErr w:type="gramStart"/>
-      <w:r>
-        <w:t>Similar to</w:t>
-      </w:r>
-      <w:proofErr w:type="gramEnd"/>
-      <w:r>
-        <w:t xml:space="preserve"> how images work. Can add controls to simulate pause, play, rewind, etc.</w:t>
-      </w:r>
-    </w:p>
-    <w:p>
-      <w:r>
-        <w:tab/>
-        <w:t xml:space="preserve">&lt;video </w:t>
-      </w:r>
-      <w:proofErr w:type="spellStart"/>
-      <w:r>
-        <w:t>src</w:t>
-      </w:r>
-      <w:proofErr w:type="spellEnd"/>
-      <w:r>
-        <w:t>- “../../media/videos/mp4.mp4” controls&gt;</w:t>
+        <w:t>&lt;img src= “../../media/images/bruhmoment.jpg” alt= “says bruh moment” height= “500” width= “500”/&gt;</w:t>
+      </w:r>
+    </w:p>
+    <w:p>
+      <w:pPr>
+        <w:ind w:firstLine="720"/>
+      </w:pPr>
+    </w:p>
+    <w:p>
+      <w:r>
+        <w:t>&lt;video /&gt; Similar to how images work. Can add controls to simulate pause, play, rewind, etc.</w:t>
+      </w:r>
+    </w:p>
+    <w:p>
+      <w:r>
+        <w:tab/>
+        <w:t>&lt;video src- “../../media/videos/mp4.mp4” controls&gt;</w:t>
       </w:r>
     </w:p>
     <w:p/>
@@ -850,79 +558,39 @@
         <w:t>&lt;td&gt; is data</w:t>
       </w:r>
       <w:r>
-        <w:t xml:space="preserve">. Can use props such as </w:t>
-      </w:r>
-      <w:proofErr w:type="spellStart"/>
-      <w:r>
-        <w:t>colspan</w:t>
-      </w:r>
-      <w:proofErr w:type="spellEnd"/>
-      <w:r>
-        <w:t xml:space="preserve"> = “int” to define width.</w:t>
-      </w:r>
-    </w:p>
-    <w:p>
-      <w:pPr>
-        <w:ind w:firstLine="720"/>
-      </w:pPr>
-      <w:r>
-        <w:t>&lt;</w:t>
-      </w:r>
-      <w:proofErr w:type="spellStart"/>
-      <w:r>
-        <w:t>th</w:t>
-      </w:r>
-      <w:proofErr w:type="spellEnd"/>
-      <w:r>
-        <w:t>&gt; is a heading. Can use scope=”” to define type of data</w:t>
-      </w:r>
-    </w:p>
-    <w:p>
-      <w:pPr>
-        <w:ind w:firstLine="720"/>
-      </w:pPr>
-      <w:r>
-        <w:t>&lt;</w:t>
-      </w:r>
-      <w:proofErr w:type="spellStart"/>
-      <w:r>
-        <w:t>tbody</w:t>
-      </w:r>
-      <w:proofErr w:type="spellEnd"/>
-      <w:r>
-        <w:t>&gt; basically the body of table if it gets too big.</w:t>
-      </w:r>
-    </w:p>
-    <w:p>
-      <w:pPr>
-        <w:ind w:firstLine="720"/>
-      </w:pPr>
-      <w:r>
-        <w:t>&lt;</w:t>
-      </w:r>
-      <w:proofErr w:type="spellStart"/>
-      <w:r>
-        <w:t>thead</w:t>
-      </w:r>
-      <w:proofErr w:type="spellEnd"/>
-      <w:r>
-        <w:t>&gt; basically the heading of the table.</w:t>
-      </w:r>
-    </w:p>
-    <w:p>
-      <w:pPr>
-        <w:ind w:firstLine="720"/>
-      </w:pPr>
-      <w:r>
-        <w:t>&lt;</w:t>
-      </w:r>
-      <w:proofErr w:type="spellStart"/>
-      <w:r>
-        <w:t>tfoot</w:t>
-      </w:r>
-      <w:proofErr w:type="spellEnd"/>
-      <w:r>
-        <w:t>&gt; Footer of table</w:t>
+        <w:t>. Can use props such as colspan = “int” to define width.</w:t>
+      </w:r>
+    </w:p>
+    <w:p>
+      <w:pPr>
+        <w:ind w:firstLine="720"/>
+      </w:pPr>
+      <w:r>
+        <w:t>&lt;th&gt; is a heading. Can use scope=”” to define type of data</w:t>
+      </w:r>
+    </w:p>
+    <w:p>
+      <w:pPr>
+        <w:ind w:firstLine="720"/>
+      </w:pPr>
+      <w:r>
+        <w:t>&lt;tbody&gt; basically the body of table if it gets too big.</w:t>
+      </w:r>
+    </w:p>
+    <w:p>
+      <w:pPr>
+        <w:ind w:firstLine="720"/>
+      </w:pPr>
+      <w:r>
+        <w:t>&lt;thead&gt; basically the heading of the table.</w:t>
+      </w:r>
+    </w:p>
+    <w:p>
+      <w:pPr>
+        <w:ind w:firstLine="720"/>
+      </w:pPr>
+      <w:r>
+        <w:t>&lt;tfoot&gt; Footer of table</w:t>
       </w:r>
     </w:p>
     <w:p>
@@ -943,102 +611,46 @@
       </w:r>
       <w:r>
         <w:tab/>
-        <w:t>&lt;</w:t>
-      </w:r>
-      <w:proofErr w:type="spellStart"/>
-      <w:r>
-        <w:t>thead</w:t>
-      </w:r>
-      <w:proofErr w:type="spellEnd"/>
-      <w:r>
-        <w:t>&gt;</w:t>
-      </w:r>
-    </w:p>
-    <w:p>
-      <w:pPr>
-        <w:spacing w:line="240" w:lineRule="auto"/>
-      </w:pPr>
-      <w:r>
-        <w:tab/>
-      </w:r>
-      <w:r>
-        <w:tab/>
-      </w:r>
-      <w:r>
-        <w:tab/>
-        <w:t>&lt;</w:t>
-      </w:r>
-      <w:proofErr w:type="spellStart"/>
-      <w:r>
-        <w:t>th</w:t>
-      </w:r>
-      <w:proofErr w:type="spellEnd"/>
-      <w:r>
-        <w:t xml:space="preserve"> scope</w:t>
-      </w:r>
-      <w:proofErr w:type="gramStart"/>
-      <w:r>
-        <w:t>=“</w:t>
-      </w:r>
-      <w:proofErr w:type="gramEnd"/>
-      <w:r>
-        <w:t>col”&gt;</w:t>
-      </w:r>
-      <w:proofErr w:type="spellStart"/>
-      <w:r>
-        <w:t>Yeet</w:t>
-      </w:r>
-      <w:proofErr w:type="spellEnd"/>
-      <w:r>
-        <w:t xml:space="preserve"> stats&lt;/</w:t>
-      </w:r>
-      <w:proofErr w:type="spellStart"/>
-      <w:r>
-        <w:t>th</w:t>
-      </w:r>
-      <w:proofErr w:type="spellEnd"/>
-      <w:r>
-        <w:t>&gt;</w:t>
-      </w:r>
-    </w:p>
-    <w:p>
-      <w:pPr>
-        <w:spacing w:line="240" w:lineRule="auto"/>
-      </w:pPr>
-      <w:r>
-        <w:tab/>
-      </w:r>
-      <w:r>
-        <w:tab/>
-        <w:t>&lt;/</w:t>
-      </w:r>
-      <w:proofErr w:type="spellStart"/>
-      <w:r>
-        <w:t>thead</w:t>
-      </w:r>
-      <w:proofErr w:type="spellEnd"/>
-      <w:r>
-        <w:t>&gt;</w:t>
-      </w:r>
-    </w:p>
-    <w:p>
-      <w:pPr>
-        <w:spacing w:line="240" w:lineRule="auto"/>
-      </w:pPr>
-      <w:r>
-        <w:tab/>
-      </w:r>
-      <w:r>
-        <w:tab/>
-        <w:t>&lt;</w:t>
-      </w:r>
-      <w:proofErr w:type="spellStart"/>
-      <w:r>
-        <w:t>tbody</w:t>
-      </w:r>
-      <w:proofErr w:type="spellEnd"/>
-      <w:r>
-        <w:t>&gt;</w:t>
+        <w:t>&lt;thead&gt;</w:t>
+      </w:r>
+    </w:p>
+    <w:p>
+      <w:pPr>
+        <w:spacing w:line="240" w:lineRule="auto"/>
+      </w:pPr>
+      <w:r>
+        <w:tab/>
+      </w:r>
+      <w:r>
+        <w:tab/>
+      </w:r>
+      <w:r>
+        <w:tab/>
+        <w:t>&lt;th scope=“col”&gt;Yeet stats&lt;/th&gt;</w:t>
+      </w:r>
+    </w:p>
+    <w:p>
+      <w:pPr>
+        <w:spacing w:line="240" w:lineRule="auto"/>
+      </w:pPr>
+      <w:r>
+        <w:tab/>
+      </w:r>
+      <w:r>
+        <w:tab/>
+        <w:t>&lt;/thead&gt;</w:t>
+      </w:r>
+    </w:p>
+    <w:p>
+      <w:pPr>
+        <w:spacing w:line="240" w:lineRule="auto"/>
+      </w:pPr>
+      <w:r>
+        <w:tab/>
+      </w:r>
+      <w:r>
+        <w:tab/>
+        <w:t>&lt;tbody&gt;</w:t>
       </w:r>
     </w:p>
     <w:p>
@@ -1075,15 +687,7 @@
         <w:tab/>
       </w:r>
       <w:r>
-        <w:t>&lt;td&gt;</w:t>
-      </w:r>
-      <w:proofErr w:type="spellStart"/>
-      <w:r>
-        <w:t>bruh</w:t>
-      </w:r>
-      <w:proofErr w:type="spellEnd"/>
-      <w:r>
-        <w:t>&lt;/td&gt;</w:t>
+        <w:t>&lt;td&gt;bruh&lt;/td&gt;</w:t>
       </w:r>
     </w:p>
     <w:p>
@@ -1132,78 +736,46 @@
       </w:r>
       <w:r>
         <w:tab/>
-        <w:t>&lt;/</w:t>
-      </w:r>
-      <w:proofErr w:type="spellStart"/>
-      <w:r>
-        <w:t>tbody</w:t>
-      </w:r>
-      <w:proofErr w:type="spellEnd"/>
-      <w:r>
-        <w:t>&gt;</w:t>
-      </w:r>
-    </w:p>
-    <w:p>
-      <w:pPr>
-        <w:spacing w:line="240" w:lineRule="auto"/>
-      </w:pPr>
-      <w:r>
-        <w:tab/>
-      </w:r>
-      <w:r>
-        <w:tab/>
-        <w:t>&lt;</w:t>
-      </w:r>
-      <w:proofErr w:type="spellStart"/>
-      <w:r>
-        <w:t>tfoot</w:t>
-      </w:r>
-      <w:proofErr w:type="spellEnd"/>
-      <w:r>
-        <w:t>&gt;</w:t>
-      </w:r>
-    </w:p>
-    <w:p>
-      <w:pPr>
-        <w:spacing w:line="240" w:lineRule="auto"/>
-      </w:pPr>
-      <w:r>
-        <w:tab/>
-      </w:r>
-      <w:r>
-        <w:tab/>
-      </w:r>
-      <w:r>
-        <w:tab/>
-        <w:t xml:space="preserve">&lt;td&gt;Results: </w:t>
-      </w:r>
-      <w:proofErr w:type="spellStart"/>
-      <w:r>
-        <w:t>Bruh</w:t>
-      </w:r>
-      <w:proofErr w:type="spellEnd"/>
-      <w:r>
-        <w:t>&lt;/td&gt;</w:t>
-      </w:r>
-    </w:p>
-    <w:p>
-      <w:pPr>
-        <w:spacing w:line="240" w:lineRule="auto"/>
-      </w:pPr>
-      <w:r>
-        <w:tab/>
-      </w:r>
-      <w:r>
-        <w:tab/>
-        <w:t>&lt;/</w:t>
-      </w:r>
-      <w:proofErr w:type="spellStart"/>
-      <w:r>
-        <w:t>tfoot</w:t>
-      </w:r>
-      <w:proofErr w:type="spellEnd"/>
-      <w:r>
-        <w:t>&gt;</w:t>
+        <w:t>&lt;/tbody&gt;</w:t>
+      </w:r>
+    </w:p>
+    <w:p>
+      <w:pPr>
+        <w:spacing w:line="240" w:lineRule="auto"/>
+      </w:pPr>
+      <w:r>
+        <w:tab/>
+      </w:r>
+      <w:r>
+        <w:tab/>
+        <w:t>&lt;tfoot&gt;</w:t>
+      </w:r>
+    </w:p>
+    <w:p>
+      <w:pPr>
+        <w:spacing w:line="240" w:lineRule="auto"/>
+      </w:pPr>
+      <w:r>
+        <w:tab/>
+      </w:r>
+      <w:r>
+        <w:tab/>
+      </w:r>
+      <w:r>
+        <w:tab/>
+        <w:t>&lt;td&gt;Results: Bruh&lt;/td&gt;</w:t>
+      </w:r>
+    </w:p>
+    <w:p>
+      <w:pPr>
+        <w:spacing w:line="240" w:lineRule="auto"/>
+      </w:pPr>
+      <w:r>
+        <w:tab/>
+      </w:r>
+      <w:r>
+        <w:tab/>
+        <w:t>&lt;/tfoot&gt;</w:t>
       </w:r>
     </w:p>
     <w:p>
@@ -1289,15 +861,7 @@
         <w:t>radio,</w:t>
       </w:r>
       <w:r>
-        <w:t xml:space="preserve"> submit, </w:t>
-      </w:r>
-      <w:proofErr w:type="spellStart"/>
-      <w:r>
-        <w:t>etc</w:t>
-      </w:r>
-      <w:proofErr w:type="spellEnd"/>
-      <w:r>
-        <w:t xml:space="preserve"> and</w:t>
+        <w:t xml:space="preserve"> submit, etc and</w:t>
       </w:r>
       <w:r>
         <w:t xml:space="preserve"> can be named </w:t>
@@ -1306,81 +870,215 @@
         <w:t xml:space="preserve">by its group </w:t>
       </w:r>
       <w:r>
-        <w:t>name= “</w:t>
-      </w:r>
-      <w:proofErr w:type="spellStart"/>
-      <w:r>
-        <w:t>topTextBox</w:t>
-      </w:r>
-      <w:proofErr w:type="spellEnd"/>
+        <w:t>name= “topTextBox”</w:t>
+      </w:r>
+      <w:r>
+        <w:t xml:space="preserve"> can also add value by default</w:t>
+      </w:r>
+    </w:p>
+    <w:p>
+      <w:pPr>
+        <w:spacing w:line="240" w:lineRule="auto"/>
+      </w:pPr>
+      <w:r>
+        <w:tab/>
+      </w:r>
+      <w:r>
+        <w:tab/>
+        <w:t>value= “insert value”</w:t>
+      </w:r>
+    </w:p>
+    <w:p>
+      <w:pPr>
+        <w:spacing w:line="240" w:lineRule="auto"/>
+        <w:ind w:left="720"/>
+      </w:pPr>
+      <w:r>
+        <w:t>&lt;label&gt; basically give a title for the form</w:t>
+      </w:r>
+      <w:r>
+        <w:t>. Must be connected with the id attribute of input using for and id.</w:t>
+      </w:r>
+    </w:p>
+    <w:p>
+      <w:pPr>
+        <w:spacing w:line="240" w:lineRule="auto"/>
+      </w:pPr>
+    </w:p>
+    <w:p>
+      <w:pPr>
+        <w:spacing w:line="240" w:lineRule="auto"/>
+      </w:pPr>
+      <w:r>
+        <w:t>&lt;form</w:t>
+      </w:r>
+      <w:r>
+        <w:t xml:space="preserve"> action= “../</w:t>
+      </w:r>
+      <w:r>
+        <w:t>../data/data.html</w:t>
+      </w:r>
       <w:r>
         <w:t>”</w:t>
       </w:r>
       <w:r>
-        <w:t xml:space="preserve"> can also add value by default</w:t>
-      </w:r>
-    </w:p>
-    <w:p>
-      <w:pPr>
-        <w:spacing w:line="240" w:lineRule="auto"/>
-      </w:pPr>
-      <w:r>
-        <w:tab/>
-      </w:r>
-      <w:r>
-        <w:tab/>
-        <w:t>value= “insert value”</w:t>
-      </w:r>
-    </w:p>
-    <w:p>
-      <w:pPr>
-        <w:spacing w:line="240" w:lineRule="auto"/>
-        <w:ind w:left="720"/>
-      </w:pPr>
-      <w:r>
-        <w:t>&lt;label&gt; basically give a title for the form</w:t>
-      </w:r>
-      <w:r>
-        <w:t xml:space="preserve">. Must </w:t>
-      </w:r>
-      <w:proofErr w:type="gramStart"/>
-      <w:r>
-        <w:t>be connected with</w:t>
-      </w:r>
-      <w:proofErr w:type="gramEnd"/>
-      <w:r>
-        <w:t xml:space="preserve"> the id attribute of input using for and id.</w:t>
-      </w:r>
-    </w:p>
-    <w:p>
-      <w:pPr>
-        <w:spacing w:line="240" w:lineRule="auto"/>
-      </w:pPr>
-    </w:p>
-    <w:p>
-      <w:pPr>
-        <w:spacing w:line="240" w:lineRule="auto"/>
-      </w:pPr>
-      <w:r>
-        <w:t>&lt;form</w:t>
-      </w:r>
-      <w:r>
-        <w:t xml:space="preserve"> action= “../</w:t>
-      </w:r>
-      <w:r>
-        <w:t>../data/data.html</w:t>
+        <w:t xml:space="preserve"> method= “P</w:t>
+      </w:r>
+      <w:r>
+        <w:t>OS</w:t>
+      </w:r>
+      <w:r>
+        <w:t>T”</w:t>
+      </w:r>
+      <w:r>
+        <w:t>&gt;</w:t>
+      </w:r>
+    </w:p>
+    <w:p>
+      <w:pPr>
+        <w:spacing w:line="240" w:lineRule="auto"/>
+      </w:pPr>
+      <w:r>
+        <w:tab/>
+        <w:t>&lt;label for= “username”&gt;Username: &lt;/label&gt;</w:t>
+      </w:r>
+    </w:p>
+    <w:p>
+      <w:pPr>
+        <w:spacing w:line="240" w:lineRule="auto"/>
+      </w:pPr>
+      <w:r>
+        <w:tab/>
+        <w:t>&lt;</w:t>
+      </w:r>
+      <w:r>
+        <w:t>input type= “text” name= “username” id= “username”</w:t>
+      </w:r>
+      <w:r>
+        <w:t>&gt;</w:t>
+      </w:r>
+    </w:p>
+    <w:p>
+      <w:pPr>
+        <w:spacing w:line="240" w:lineRule="auto"/>
+      </w:pPr>
+      <w:r>
+        <w:tab/>
+        <w:t>&lt;label for= “password”&gt;Password: &lt;/label&gt;</w:t>
+      </w:r>
+    </w:p>
+    <w:p>
+      <w:pPr>
+        <w:spacing w:line="240" w:lineRule="auto"/>
+      </w:pPr>
+      <w:r>
+        <w:tab/>
+        <w:t>&lt;input type= “password” name= “password” id= “password”&gt;</w:t>
+      </w:r>
+    </w:p>
+    <w:p>
+      <w:pPr>
+        <w:spacing w:line="240" w:lineRule="auto"/>
+      </w:pPr>
+      <w:r>
+        <w:tab/>
+        <w:t>&lt;label for= “num”&gt;Choose a number &lt;/label</w:t>
+      </w:r>
+      <w:r>
+        <w:t>&gt;</w:t>
+      </w:r>
+    </w:p>
+    <w:p>
+      <w:pPr>
+        <w:spacing w:line="240" w:lineRule="auto"/>
+      </w:pPr>
+      <w:r>
+        <w:tab/>
+        <w:t>&lt;input type= “number” name= “num” id= “num” value= “0”</w:t>
+      </w:r>
+      <w:r>
+        <w:t xml:space="preserve"> step= “1”</w:t>
+      </w:r>
+      <w:r>
+        <w:t>(in/decrements by 1)</w:t>
+      </w:r>
+      <w:r>
+        <w:t>&gt;</w:t>
+      </w:r>
+    </w:p>
+    <w:p>
+      <w:pPr>
+        <w:spacing w:line="240" w:lineRule="auto"/>
+      </w:pPr>
+      <w:r>
+        <w:tab/>
+        <w:t>&lt;label for= “value”&gt;From 1 to 100, give our system a rating&lt;/label&gt;</w:t>
+      </w:r>
+    </w:p>
+    <w:p>
+      <w:pPr>
+        <w:spacing w:line="240" w:lineRule="auto"/>
+      </w:pPr>
+      <w:r>
+        <w:tab/>
+        <w:t>&lt;input typ</w:t>
+      </w:r>
+      <w:r>
+        <w:t>e</w:t>
+      </w:r>
+      <w:r>
+        <w:t>= “</w:t>
+      </w:r>
+      <w:r>
+        <w:t>range</w:t>
       </w:r>
       <w:r>
         <w:t>”</w:t>
       </w:r>
       <w:r>
-        <w:t xml:space="preserve"> method= “P</w:t>
-      </w:r>
-      <w:r>
-        <w:t>OS</w:t>
-      </w:r>
-      <w:r>
-        <w:t>T”</w:t>
+        <w:t xml:space="preserve"> min= </w:t>
+      </w:r>
+      <w:r>
+        <w:t>“</w:t>
+      </w:r>
+      <w:r>
+        <w:t>0</w:t>
+      </w:r>
+      <w:r>
+        <w:t>”</w:t>
+      </w:r>
+      <w:r>
+        <w:t xml:space="preserve"> max= </w:t>
+      </w:r>
+      <w:r>
+        <w:t>“</w:t>
+      </w:r>
+      <w:r>
+        <w:t>100</w:t>
+      </w:r>
+      <w:r>
+        <w:t>” step= “1”&gt;</w:t>
+      </w:r>
+    </w:p>
+    <w:p>
+      <w:pPr>
+        <w:spacing w:line="240" w:lineRule="auto"/>
+      </w:pPr>
+      <w:r>
+        <w:tab/>
+        <w:t>&lt;label for= “survey”&gt;Check this box if you like this survey&lt;/label&gt;</w:t>
+      </w:r>
+    </w:p>
+    <w:p>
+      <w:pPr>
+        <w:spacing w:line="240" w:lineRule="auto"/>
+      </w:pPr>
+      <w:r>
+        <w:tab/>
+        <w:t xml:space="preserve">&lt;input </w:t>
+      </w:r>
+      <w:r>
+        <w:t>type= “checkbox” name= “survey” id= “survey”</w:t>
       </w:r>
       <w:r>
         <w:t>&gt;</w:t>
@@ -1392,176 +1090,10 @@
       </w:pPr>
       <w:r>
         <w:tab/>
-        <w:t>&lt;label for= “username”&gt;Username: &lt;/label&gt;</w:t>
-      </w:r>
-    </w:p>
-    <w:p>
-      <w:pPr>
-        <w:spacing w:line="240" w:lineRule="auto"/>
-      </w:pPr>
-      <w:r>
-        <w:tab/>
-        <w:t>&lt;</w:t>
-      </w:r>
-      <w:r>
-        <w:t>input type= “text” name= “username” id= “username”</w:t>
-      </w:r>
-      <w:r>
-        <w:t>&gt;</w:t>
-      </w:r>
-    </w:p>
-    <w:p>
-      <w:pPr>
-        <w:spacing w:line="240" w:lineRule="auto"/>
-      </w:pPr>
-      <w:r>
-        <w:tab/>
-        <w:t>&lt;label for= “password”&gt;Password: &lt;/label&gt;</w:t>
-      </w:r>
-    </w:p>
-    <w:p>
-      <w:pPr>
-        <w:spacing w:line="240" w:lineRule="auto"/>
-      </w:pPr>
-      <w:r>
-        <w:tab/>
-        <w:t>&lt;input type= “password” name= “password” id= “password”&gt;</w:t>
-      </w:r>
-    </w:p>
-    <w:p>
-      <w:pPr>
-        <w:spacing w:line="240" w:lineRule="auto"/>
-      </w:pPr>
-      <w:r>
-        <w:tab/>
-        <w:t>&lt;label for= “num”&gt;Choose a number &lt;/label</w:t>
-      </w:r>
-      <w:r>
-        <w:t>&gt;</w:t>
-      </w:r>
-    </w:p>
-    <w:p>
-      <w:pPr>
-        <w:spacing w:line="240" w:lineRule="auto"/>
-      </w:pPr>
-      <w:r>
-        <w:tab/>
-        <w:t>&lt;input type= “number” name= “num” id= “num” value= “0”</w:t>
-      </w:r>
-      <w:r>
-        <w:t xml:space="preserve"> step= “</w:t>
-      </w:r>
-      <w:proofErr w:type="gramStart"/>
-      <w:r>
-        <w:t>1”</w:t>
-      </w:r>
-      <w:r>
-        <w:t>(</w:t>
-      </w:r>
-      <w:proofErr w:type="gramEnd"/>
-      <w:r>
-        <w:t>in/decrements by 1)</w:t>
-      </w:r>
-      <w:r>
-        <w:t>&gt;</w:t>
-      </w:r>
-    </w:p>
-    <w:p>
-      <w:pPr>
-        <w:spacing w:line="240" w:lineRule="auto"/>
-      </w:pPr>
-      <w:r>
-        <w:tab/>
-        <w:t>&lt;label for= “value”&gt;From 1 to 100, give our system a rating&lt;/label&gt;</w:t>
-      </w:r>
-    </w:p>
-    <w:p>
-      <w:pPr>
-        <w:spacing w:line="240" w:lineRule="auto"/>
-      </w:pPr>
-      <w:r>
-        <w:tab/>
-        <w:t>&lt;input typ</w:t>
-      </w:r>
-      <w:r>
-        <w:t>e</w:t>
-      </w:r>
-      <w:r>
-        <w:t>= “</w:t>
-      </w:r>
-      <w:r>
-        <w:t>range</w:t>
-      </w:r>
-      <w:r>
-        <w:t>”</w:t>
-      </w:r>
-      <w:r>
-        <w:t xml:space="preserve"> min= </w:t>
-      </w:r>
-      <w:r>
-        <w:t>“</w:t>
-      </w:r>
-      <w:r>
-        <w:t>0</w:t>
-      </w:r>
-      <w:r>
-        <w:t>”</w:t>
-      </w:r>
-      <w:r>
-        <w:t xml:space="preserve"> max= </w:t>
-      </w:r>
-      <w:r>
-        <w:t>“</w:t>
-      </w:r>
-      <w:r>
-        <w:t>100</w:t>
-      </w:r>
-      <w:r>
-        <w:t>” step= “1”&gt;</w:t>
-      </w:r>
-    </w:p>
-    <w:p>
-      <w:pPr>
-        <w:spacing w:line="240" w:lineRule="auto"/>
-      </w:pPr>
-      <w:r>
-        <w:tab/>
-        <w:t>&lt;label for= “survey”&gt;Check this box if you like this survey&lt;/label&gt;</w:t>
-      </w:r>
-    </w:p>
-    <w:p>
-      <w:pPr>
-        <w:spacing w:line="240" w:lineRule="auto"/>
-      </w:pPr>
-      <w:r>
-        <w:tab/>
-        <w:t xml:space="preserve">&lt;input </w:t>
-      </w:r>
-      <w:r>
-        <w:t>type= “checkbox” name= “survey” id= “survey”</w:t>
-      </w:r>
-      <w:r>
-        <w:t>&gt;</w:t>
-      </w:r>
-    </w:p>
-    <w:p>
-      <w:pPr>
-        <w:spacing w:line="240" w:lineRule="auto"/>
-      </w:pPr>
-      <w:r>
-        <w:tab/>
         <w:t>&lt;h3&gt;</w:t>
       </w:r>
       <w:r>
-        <w:t xml:space="preserve">Yes or </w:t>
-      </w:r>
-      <w:proofErr w:type="gramStart"/>
-      <w:r>
-        <w:t>No?&lt;</w:t>
-      </w:r>
-      <w:proofErr w:type="gramEnd"/>
-      <w:r>
-        <w:t>/h3&gt;</w:t>
+        <w:t>Yes or No?&lt;/h3&gt;</w:t>
       </w:r>
     </w:p>
     <w:p>
@@ -1846,48 +1378,161 @@
         <w:spacing w:line="240" w:lineRule="auto"/>
       </w:pPr>
       <w:r>
+        <w:t>&lt;datalist&gt; Similar to option but needs to be referred in an &lt;input&gt; with list= “name of datalist”</w:t>
+      </w:r>
+    </w:p>
+    <w:p>
+      <w:pPr>
+        <w:spacing w:line="240" w:lineRule="auto"/>
+      </w:pPr>
+      <w:r>
+        <w:t>&lt;form</w:t>
+      </w:r>
+      <w:r>
+        <w:t xml:space="preserve"> action= “../../data/data.html” method= “P</w:t>
+      </w:r>
+      <w:r>
+        <w:t>OS</w:t>
+      </w:r>
+      <w:r>
+        <w:t>T”</w:t>
+      </w:r>
+      <w:r>
+        <w:t>&gt;</w:t>
+      </w:r>
+    </w:p>
+    <w:p>
+      <w:pPr>
+        <w:spacing w:line="240" w:lineRule="auto"/>
+      </w:pPr>
+      <w:r>
+        <w:tab/>
+        <w:t>&lt;label for= “</w:t>
+      </w:r>
+      <w:r>
+        <w:t>input</w:t>
+      </w:r>
+      <w:r>
+        <w:t>”&gt;Select 1 - 3&lt;/label&gt;</w:t>
+      </w:r>
+    </w:p>
+    <w:p>
+      <w:pPr>
+        <w:spacing w:line="240" w:lineRule="auto"/>
+      </w:pPr>
+      <w:r>
+        <w:tab/>
+      </w:r>
+      <w:r>
+        <w:t>&lt;input type</w:t>
+      </w:r>
+      <w:r>
+        <w:t>=</w:t>
+      </w:r>
+      <w:r>
+        <w:t xml:space="preserve"> “text” id= “</w:t>
+      </w:r>
+      <w:r>
+        <w:t>input</w:t>
+      </w:r>
+      <w:r>
+        <w:t>” name= “</w:t>
+      </w:r>
+      <w:r>
+        <w:t>input</w:t>
+      </w:r>
+      <w:r>
+        <w:t>” label= “</w:t>
+      </w:r>
+      <w:r>
+        <w:t>input</w:t>
+      </w:r>
+      <w:r>
+        <w:t>”</w:t>
+      </w:r>
+      <w:r>
+        <w:t xml:space="preserve"> list= “data”&gt;</w:t>
+      </w:r>
+    </w:p>
+    <w:p>
+      <w:pPr>
+        <w:spacing w:line="240" w:lineRule="auto"/>
+      </w:pPr>
+      <w:r>
+        <w:tab/>
+        <w:t>&lt;datalist id= “data”&gt;</w:t>
+      </w:r>
+    </w:p>
+    <w:p>
+      <w:pPr>
+        <w:spacing w:line="240" w:lineRule="auto"/>
+      </w:pPr>
+      <w:r>
+        <w:tab/>
+      </w:r>
+      <w:r>
+        <w:tab/>
+        <w:t>&lt;option value= “1”</w:t>
+      </w:r>
+      <w:r>
+        <w:t>/</w:t>
+      </w:r>
+      <w:r>
+        <w:t>&gt;</w:t>
+      </w:r>
+    </w:p>
+    <w:p>
+      <w:pPr>
+        <w:spacing w:line="240" w:lineRule="auto"/>
+        <w:ind w:left="720" w:firstLine="720"/>
+      </w:pPr>
+      <w:r>
+        <w:t>&lt;option value= “</w:t>
+      </w:r>
+      <w:r>
+        <w:t>2</w:t>
+      </w:r>
+      <w:r>
+        <w:t>”</w:t>
+      </w:r>
+      <w:r>
+        <w:t>/</w:t>
+      </w:r>
+      <w:r>
+        <w:t>&gt;</w:t>
+      </w:r>
+    </w:p>
+    <w:p>
+      <w:pPr>
+        <w:spacing w:line="240" w:lineRule="auto"/>
+        <w:ind w:left="720" w:firstLine="720"/>
+      </w:pPr>
+      <w:r>
+        <w:t>&lt;option value= “</w:t>
+      </w:r>
+      <w:r>
+        <w:t>3</w:t>
+      </w:r>
+      <w:r>
+        <w:t>”</w:t>
+      </w:r>
+      <w:r>
+        <w:t>/</w:t>
+      </w:r>
+      <w:r>
+        <w:t>&gt;</w:t>
+      </w:r>
+    </w:p>
+    <w:p>
+      <w:pPr>
+        <w:spacing w:line="240" w:lineRule="auto"/>
+      </w:pPr>
+      <w:r>
+        <w:tab/>
         <w:t>&lt;</w:t>
       </w:r>
-      <w:proofErr w:type="spellStart"/>
-      <w:r>
-        <w:t>datalist</w:t>
-      </w:r>
-      <w:proofErr w:type="spellEnd"/>
-      <w:r>
-        <w:t xml:space="preserve">&gt; </w:t>
-      </w:r>
-      <w:proofErr w:type="gramStart"/>
-      <w:r>
-        <w:t>Similar to</w:t>
-      </w:r>
-      <w:proofErr w:type="gramEnd"/>
-      <w:r>
-        <w:t xml:space="preserve"> option but needs to be referred in an &lt;input&gt; with list= “name of </w:t>
-      </w:r>
-      <w:proofErr w:type="spellStart"/>
-      <w:r>
-        <w:t>datalist</w:t>
-      </w:r>
-      <w:proofErr w:type="spellEnd"/>
-      <w:r>
-        <w:t>”</w:t>
-      </w:r>
-    </w:p>
-    <w:p>
-      <w:pPr>
-        <w:spacing w:line="240" w:lineRule="auto"/>
-      </w:pPr>
-      <w:r>
-        <w:t>&lt;form</w:t>
-      </w:r>
-      <w:r>
-        <w:t xml:space="preserve"> action= “../../data/data.html” method= “P</w:t>
-      </w:r>
-      <w:r>
-        <w:t>OS</w:t>
-      </w:r>
-      <w:r>
-        <w:t>T”</w:t>
+      <w:r>
+        <w:t>/datalist</w:t>
       </w:r>
       <w:r>
         <w:t>&gt;</w:t>
@@ -1898,156 +1543,6 @@
         <w:spacing w:line="240" w:lineRule="auto"/>
       </w:pPr>
       <w:r>
-        <w:tab/>
-        <w:t>&lt;label for= “</w:t>
-      </w:r>
-      <w:r>
-        <w:t>input</w:t>
-      </w:r>
-      <w:r>
-        <w:t>”&gt;Select 1 - 3&lt;/label&gt;</w:t>
-      </w:r>
-    </w:p>
-    <w:p>
-      <w:pPr>
-        <w:spacing w:line="240" w:lineRule="auto"/>
-      </w:pPr>
-      <w:r>
-        <w:tab/>
-      </w:r>
-      <w:r>
-        <w:t>&lt;input type</w:t>
-      </w:r>
-      <w:r>
-        <w:t>=</w:t>
-      </w:r>
-      <w:r>
-        <w:t xml:space="preserve"> “text” id= “</w:t>
-      </w:r>
-      <w:r>
-        <w:t>input</w:t>
-      </w:r>
-      <w:r>
-        <w:t>” name= “</w:t>
-      </w:r>
-      <w:r>
-        <w:t>input</w:t>
-      </w:r>
-      <w:r>
-        <w:t>” label= “</w:t>
-      </w:r>
-      <w:r>
-        <w:t>input</w:t>
-      </w:r>
-      <w:r>
-        <w:t>”</w:t>
-      </w:r>
-      <w:r>
-        <w:t xml:space="preserve"> list= “data”&gt;</w:t>
-      </w:r>
-    </w:p>
-    <w:p>
-      <w:pPr>
-        <w:spacing w:line="240" w:lineRule="auto"/>
-      </w:pPr>
-      <w:r>
-        <w:tab/>
-        <w:t>&lt;</w:t>
-      </w:r>
-      <w:proofErr w:type="spellStart"/>
-      <w:r>
-        <w:t>datalist</w:t>
-      </w:r>
-      <w:proofErr w:type="spellEnd"/>
-      <w:r>
-        <w:t xml:space="preserve"> id= “data”&gt;</w:t>
-      </w:r>
-    </w:p>
-    <w:p>
-      <w:pPr>
-        <w:spacing w:line="240" w:lineRule="auto"/>
-      </w:pPr>
-      <w:r>
-        <w:tab/>
-      </w:r>
-      <w:r>
-        <w:tab/>
-        <w:t>&lt;option value= “1”</w:t>
-      </w:r>
-      <w:r>
-        <w:t>/</w:t>
-      </w:r>
-      <w:r>
-        <w:t>&gt;</w:t>
-      </w:r>
-    </w:p>
-    <w:p>
-      <w:pPr>
-        <w:spacing w:line="240" w:lineRule="auto"/>
-        <w:ind w:left="720" w:firstLine="720"/>
-      </w:pPr>
-      <w:r>
-        <w:t>&lt;option value= “</w:t>
-      </w:r>
-      <w:r>
-        <w:t>2</w:t>
-      </w:r>
-      <w:r>
-        <w:t>”</w:t>
-      </w:r>
-      <w:r>
-        <w:t>/</w:t>
-      </w:r>
-      <w:r>
-        <w:t>&gt;</w:t>
-      </w:r>
-    </w:p>
-    <w:p>
-      <w:pPr>
-        <w:spacing w:line="240" w:lineRule="auto"/>
-        <w:ind w:left="720" w:firstLine="720"/>
-      </w:pPr>
-      <w:r>
-        <w:t>&lt;option value= “</w:t>
-      </w:r>
-      <w:r>
-        <w:t>3</w:t>
-      </w:r>
-      <w:r>
-        <w:t>”</w:t>
-      </w:r>
-      <w:r>
-        <w:t>/</w:t>
-      </w:r>
-      <w:r>
-        <w:t>&gt;</w:t>
-      </w:r>
-    </w:p>
-    <w:p>
-      <w:pPr>
-        <w:spacing w:line="240" w:lineRule="auto"/>
-      </w:pPr>
-      <w:r>
-        <w:tab/>
-        <w:t>&lt;</w:t>
-      </w:r>
-      <w:r>
-        <w:t>/</w:t>
-      </w:r>
-      <w:proofErr w:type="spellStart"/>
-      <w:r>
-        <w:t>datalist</w:t>
-      </w:r>
-      <w:proofErr w:type="spellEnd"/>
-      <w:r>
-        <w:t>&gt;</w:t>
-      </w:r>
-    </w:p>
-    <w:p>
-      <w:pPr>
-        <w:spacing w:line="240" w:lineRule="auto"/>
-      </w:pPr>
-      <w:r>
         <w:t>&lt;/form&gt;</w:t>
       </w:r>
     </w:p>
@@ -2056,31 +1551,15 @@
         <w:spacing w:line="240" w:lineRule="auto"/>
       </w:pPr>
       <w:r>
-        <w:t>&lt;</w:t>
-      </w:r>
-      <w:proofErr w:type="spellStart"/>
-      <w:r>
-        <w:t>textarea</w:t>
-      </w:r>
-      <w:proofErr w:type="spellEnd"/>
-      <w:r>
-        <w:t>&gt; basically text but has an area</w:t>
-      </w:r>
-    </w:p>
-    <w:p>
-      <w:pPr>
-        <w:spacing w:line="240" w:lineRule="auto"/>
-      </w:pPr>
-      <w:r>
-        <w:t>&lt;</w:t>
-      </w:r>
-      <w:proofErr w:type="spellStart"/>
-      <w:r>
-        <w:t>textarea</w:t>
-      </w:r>
-      <w:proofErr w:type="spellEnd"/>
-      <w:r>
-        <w:t xml:space="preserve"> id= “thing” </w:t>
+        <w:t>&lt;textarea&gt; basically text but has an area</w:t>
+      </w:r>
+    </w:p>
+    <w:p>
+      <w:pPr>
+        <w:spacing w:line="240" w:lineRule="auto"/>
+      </w:pPr>
+      <w:r>
+        <w:t xml:space="preserve">&lt;textarea id= “thing” </w:t>
       </w:r>
       <w:r>
         <w:t>name= “thing”</w:t>
@@ -2092,15 +1571,7 @@
         <w:t>Default text</w:t>
       </w:r>
       <w:r>
-        <w:t>&lt;/</w:t>
-      </w:r>
-      <w:proofErr w:type="spellStart"/>
-      <w:r>
-        <w:t>textarea</w:t>
-      </w:r>
-      <w:proofErr w:type="spellEnd"/>
-      <w:r>
-        <w:t>&gt;</w:t>
+        <w:t>&lt;/textarea&gt;</w:t>
       </w:r>
     </w:p>
     <w:p>
@@ -2145,15 +1616,7 @@
         <w:t xml:space="preserve"> </w:t>
       </w:r>
       <w:r>
-        <w:t>id= “</w:t>
-      </w:r>
-      <w:proofErr w:type="spellStart"/>
-      <w:r>
-        <w:t>firstName</w:t>
-      </w:r>
-      <w:proofErr w:type="spellEnd"/>
-      <w:r>
-        <w:t>” name= “information”</w:t>
+        <w:t>id= “firstName” name= “information”</w:t>
       </w:r>
       <w:r>
         <w:t xml:space="preserve"> required&gt;</w:t>
@@ -2172,15 +1635,7 @@
         <w:spacing w:line="240" w:lineRule="auto"/>
       </w:pPr>
       <w:r>
-        <w:t>&lt;input type= “num” id= “</w:t>
-      </w:r>
-      <w:proofErr w:type="spellStart"/>
-      <w:r>
-        <w:t>firstNum</w:t>
-      </w:r>
-      <w:proofErr w:type="spellEnd"/>
-      <w:r>
-        <w:t>” name= “information” min = 1 max = 4 required&gt;</w:t>
+        <w:t>&lt;input type= “num” id= “firstNum” name= “information” min = 1 max = 4 required&gt;</w:t>
       </w:r>
     </w:p>
     <w:p>
@@ -2196,29 +1651,13 @@
         <w:spacing w:line="240" w:lineRule="auto"/>
       </w:pPr>
       <w:r>
-        <w:t>&lt;input type= “password” id= “</w:t>
-      </w:r>
-      <w:proofErr w:type="spellStart"/>
-      <w:r>
-        <w:t>userPassword</w:t>
-      </w:r>
-      <w:proofErr w:type="spellEnd"/>
-      <w:r>
-        <w:t xml:space="preserve">” name= “information” </w:t>
-      </w:r>
-      <w:proofErr w:type="spellStart"/>
-      <w:r>
-        <w:t>min</w:t>
+        <w:t>&lt;input type= “password” id= “userPassword” name= “information” min</w:t>
       </w:r>
       <w:r>
         <w:t>l</w:t>
       </w:r>
       <w:r>
-        <w:t>ength</w:t>
-      </w:r>
-      <w:proofErr w:type="spellEnd"/>
-      <w:r>
-        <w:t>=</w:t>
+        <w:t>ength=</w:t>
       </w:r>
       <w:r>
         <w:t xml:space="preserve"> 4&gt;</w:t>
@@ -2230,15 +1669,7 @@
       </w:pPr>
       <w:r>
         <w:lastRenderedPageBreak/>
-        <w:t xml:space="preserve">You can also create a </w:t>
-      </w:r>
-      <w:proofErr w:type="gramStart"/>
-      <w:r>
-        <w:t>pattern users</w:t>
-      </w:r>
-      <w:proofErr w:type="gramEnd"/>
-      <w:r>
-        <w:t xml:space="preserve"> will follow. </w:t>
+        <w:t xml:space="preserve">You can also create a pattern users will follow. </w:t>
       </w:r>
       <w:r>
         <w:t>[</w:t>
@@ -2261,15 +1692,7 @@
         <w:t>text</w:t>
       </w:r>
       <w:r>
-        <w:t>” id= “</w:t>
-      </w:r>
-      <w:proofErr w:type="spellStart"/>
-      <w:r>
-        <w:t>pinNumber</w:t>
-      </w:r>
-      <w:proofErr w:type="spellEnd"/>
-      <w:r>
-        <w:t>” name= “information”</w:t>
+        <w:t>” id= “pinNumber” name= “information”</w:t>
       </w:r>
       <w:r>
         <w:t xml:space="preserve"> pattern= “</w:t>
@@ -2360,28 +1783,18 @@
       </w:pPr>
       <w:r>
         <w:tab/>
-        <w:t xml:space="preserve">color: </w:t>
-      </w:r>
-      <w:proofErr w:type="gramStart"/>
-      <w:r>
-        <w:t>red;</w:t>
-      </w:r>
-      <w:proofErr w:type="gramEnd"/>
-    </w:p>
-    <w:p>
-      <w:pPr>
-        <w:spacing w:line="240" w:lineRule="auto"/>
-        <w:ind w:firstLine="720"/>
-      </w:pPr>
-      <w:r>
-        <w:tab/>
-        <w:t xml:space="preserve">font-size: </w:t>
-      </w:r>
-      <w:proofErr w:type="gramStart"/>
-      <w:r>
-        <w:t>20;</w:t>
-      </w:r>
-      <w:proofErr w:type="gramEnd"/>
+        <w:t>color: red;</w:t>
+      </w:r>
+    </w:p>
+    <w:p>
+      <w:pPr>
+        <w:spacing w:line="240" w:lineRule="auto"/>
+        <w:ind w:firstLine="720"/>
+      </w:pPr>
+      <w:r>
+        <w:tab/>
+        <w:t>font-size: 20;</w:t>
+      </w:r>
     </w:p>
     <w:p>
       <w:pPr>
@@ -2405,95 +1818,59 @@
         <w:spacing w:line="240" w:lineRule="auto"/>
       </w:pPr>
       <w:r>
-        <w:t xml:space="preserve">Linking </w:t>
-      </w:r>
-      <w:proofErr w:type="spellStart"/>
-      <w:r>
-        <w:t>css</w:t>
-      </w:r>
-      <w:proofErr w:type="spellEnd"/>
-      <w:r>
-        <w:t xml:space="preserve"> file</w:t>
-      </w:r>
-    </w:p>
-    <w:p>
-      <w:pPr>
-        <w:spacing w:line="240" w:lineRule="auto"/>
-      </w:pPr>
-      <w:r>
-        <w:t xml:space="preserve">&lt;link </w:t>
-      </w:r>
-      <w:proofErr w:type="spellStart"/>
-      <w:r>
-        <w:t>href</w:t>
-      </w:r>
-      <w:proofErr w:type="spellEnd"/>
-      <w:r>
-        <w:t>= “</w:t>
-      </w:r>
-      <w:proofErr w:type="spellStart"/>
-      <w:r>
-        <w:t>LocationofFile</w:t>
-      </w:r>
-      <w:proofErr w:type="spellEnd"/>
-      <w:r>
-        <w:t>”</w:t>
-      </w:r>
-      <w:r>
-        <w:t xml:space="preserve"> type= “text/</w:t>
-      </w:r>
-      <w:proofErr w:type="spellStart"/>
-      <w:r>
-        <w:t>css</w:t>
-      </w:r>
-      <w:proofErr w:type="spellEnd"/>
-      <w:r>
-        <w:t xml:space="preserve">” </w:t>
-      </w:r>
-      <w:proofErr w:type="spellStart"/>
-      <w:r>
-        <w:t>rel</w:t>
-      </w:r>
-      <w:proofErr w:type="spellEnd"/>
-      <w:r>
-        <w:t>= “stylesheet”&gt;</w:t>
-      </w:r>
-    </w:p>
-    <w:p>
-      <w:pPr>
-        <w:spacing w:line="240" w:lineRule="auto"/>
-      </w:pPr>
-      <w:r>
-        <w:t xml:space="preserve">&lt;link </w:t>
-      </w:r>
-      <w:proofErr w:type="spellStart"/>
-      <w:r>
-        <w:t>href</w:t>
-      </w:r>
-      <w:proofErr w:type="spellEnd"/>
-      <w:r>
-        <w:t>= “../style/main.css” type= “text/</w:t>
-      </w:r>
-      <w:proofErr w:type="spellStart"/>
-      <w:r>
-        <w:t>css</w:t>
-      </w:r>
-      <w:proofErr w:type="spellEnd"/>
-      <w:r>
-        <w:t xml:space="preserve">” </w:t>
-      </w:r>
-      <w:proofErr w:type="spellStart"/>
-      <w:r>
-        <w:t>rel</w:t>
-      </w:r>
-      <w:proofErr w:type="spellEnd"/>
-      <w:r>
-        <w:t>= “stylesheet”&gt;</w:t>
+        <w:t>Linking css file</w:t>
+      </w:r>
+    </w:p>
+    <w:p>
+      <w:pPr>
+        <w:spacing w:line="240" w:lineRule="auto"/>
+      </w:pPr>
+      <w:r>
+        <w:t>&lt;link href= “LocationofFile”</w:t>
+      </w:r>
+      <w:r>
+        <w:t xml:space="preserve"> type= “text/css” rel= “stylesheet”&gt;</w:t>
+      </w:r>
+    </w:p>
+    <w:p>
+      <w:pPr>
+        <w:spacing w:line="240" w:lineRule="auto"/>
+      </w:pPr>
+      <w:r>
+        <w:t>&lt;link href= “../style/main.css” type= “text/css” rel= “stylesheet”&gt;</w:t>
       </w:r>
     </w:p>
     <w:p/>
-    <w:p/>
-    <w:p/>
+    <w:p>
+      <w:pPr>
+        <w:rPr>
+          <w:b/>
+          <w:bCs/>
+        </w:rPr>
+      </w:pPr>
+      <w:r>
+        <w:rPr>
+          <w:b/>
+          <w:bCs/>
+        </w:rPr>
+        <w:t>&lt;script&gt;</w:t>
+      </w:r>
+    </w:p>
+    <w:p>
+      <w:r>
+        <w:t>This is basically where you use JavaScript code in html</w:t>
+      </w:r>
+    </w:p>
+    <w:p>
+      <w:r>
+        <w:t>defer: you want to refer it at the end of the script to indicate to run this script last.</w:t>
+      </w:r>
+    </w:p>
+    <w:p>
+      <w:r>
+        <w:t>async: similar placement with defer. Basically the script will run async from the actual webpage and will execute after it is downloaded.</w:t>
+      </w:r>
+    </w:p>
     <w:sectPr>
       <w:pgSz w:w="12240" w:h="15840"/>
       <w:pgMar w:top="1440" w:right="1440" w:bottom="1440" w:left="1440" w:header="720" w:footer="720" w:gutter="0"/>
@@ -3323,12 +2700,9 @@
 </file>
 
 <file path=customXml/item1.xml><?xml version="1.0" encoding="utf-8"?>
-<?mso-contentType ?>
-<FormTemplates xmlns="http://schemas.microsoft.com/sharepoint/v3/contenttype/forms">
-  <Display>DocumentLibraryForm</Display>
-  <Edit>DocumentLibraryForm</Edit>
-  <New>DocumentLibraryForm</New>
-</FormTemplates>
+<p:properties xmlns:p="http://schemas.microsoft.com/office/2006/metadata/properties" xmlns:xsi="http://www.w3.org/2001/XMLSchema-instance" xmlns:pc="http://schemas.microsoft.com/office/infopath/2007/PartnerControls">
+  <documentManagement/>
+</p:properties>
 </file>
 
 <file path=customXml/item2.xml><?xml version="1.0" encoding="utf-8"?>
@@ -3478,15 +2852,19 @@
 </file>
 
 <file path=customXml/item3.xml><?xml version="1.0" encoding="utf-8"?>
-<p:properties xmlns:p="http://schemas.microsoft.com/office/2006/metadata/properties" xmlns:xsi="http://www.w3.org/2001/XMLSchema-instance" xmlns:pc="http://schemas.microsoft.com/office/infopath/2007/PartnerControls">
-  <documentManagement/>
-</p:properties>
+<?mso-contentType ?>
+<FormTemplates xmlns="http://schemas.microsoft.com/sharepoint/v3/contenttype/forms">
+  <Display>DocumentLibraryForm</Display>
+  <Edit>DocumentLibraryForm</Edit>
+  <New>DocumentLibraryForm</New>
+</FormTemplates>
 </file>
 
 <file path=customXml/itemProps1.xml><?xml version="1.0" encoding="utf-8"?>
-<ds:datastoreItem xmlns:ds="http://schemas.openxmlformats.org/officeDocument/2006/customXml" ds:itemID="{293F7339-C0B3-49B9-89D2-545959028748}">
+<ds:datastoreItem xmlns:ds="http://schemas.openxmlformats.org/officeDocument/2006/customXml" ds:itemID="{E9C4B176-1E44-479D-8B4F-0B7A520FAA9A}">
   <ds:schemaRefs>
-    <ds:schemaRef ds:uri="http://schemas.microsoft.com/sharepoint/v3/contenttype/forms"/>
+    <ds:schemaRef ds:uri="http://schemas.microsoft.com/office/2006/metadata/properties"/>
+    <ds:schemaRef ds:uri="http://schemas.microsoft.com/office/infopath/2007/PartnerControls"/>
   </ds:schemaRefs>
 </ds:datastoreItem>
 </file>
@@ -3510,17 +2888,9 @@
 </file>
 
 <file path=customXml/itemProps3.xml><?xml version="1.0" encoding="utf-8"?>
-<ds:datastoreItem xmlns:ds="http://schemas.openxmlformats.org/officeDocument/2006/customXml" ds:itemID="{E9C4B176-1E44-479D-8B4F-0B7A520FAA9A}">
+<ds:datastoreItem xmlns:ds="http://schemas.openxmlformats.org/officeDocument/2006/customXml" ds:itemID="{293F7339-C0B3-49B9-89D2-545959028748}">
   <ds:schemaRefs>
-    <ds:schemaRef ds:uri="http://schemas.microsoft.com/office/2006/documentManagement/types"/>
-    <ds:schemaRef ds:uri="http://purl.org/dc/terms/"/>
-    <ds:schemaRef ds:uri="http://purl.org/dc/dcmitype/"/>
-    <ds:schemaRef ds:uri="http://schemas.microsoft.com/office/2006/metadata/properties"/>
-    <ds:schemaRef ds:uri="91fe84ba-f9f3-4536-b459-1c813e674dfa"/>
-    <ds:schemaRef ds:uri="http://purl.org/dc/elements/1.1/"/>
-    <ds:schemaRef ds:uri="http://schemas.microsoft.com/office/infopath/2007/PartnerControls"/>
-    <ds:schemaRef ds:uri="http://schemas.openxmlformats.org/package/2006/metadata/core-properties"/>
-    <ds:schemaRef ds:uri="http://www.w3.org/XML/1998/namespace"/>
+    <ds:schemaRef ds:uri="http://schemas.microsoft.com/sharepoint/v3/contenttype/forms"/>
   </ds:schemaRefs>
 </ds:datastoreItem>
 </file>
</xml_diff>